<commit_message>
feat: add text book
</commit_message>
<xml_diff>
--- a/public/Books/4P.docx
+++ b/public/Books/4P.docx
@@ -27,7 +27,13 @@
         <w:t xml:space="preserve"> </w:t>
       </w:r>
       <w:r>
-        <w:t>Chapter :</w:t>
+        <w:t>Chapter </w:t>
+      </w:r>
+      <w:r>
+        <w:t>0</w:t>
+      </w:r>
+      <w:r>
+        <w:t>:</w:t>
       </w:r>
       <w:r>
         <w:t xml:space="preserve"> </w:t>
@@ -551,7 +557,7 @@
       </w:pPr>
       <w:r>
         <w:lastRenderedPageBreak/>
-        <w:t>Chapter 01: Kewalin</w:t>
+        <w:t>Chapter 1: Kewalin</w:t>
       </w:r>
     </w:p>
     <w:p>
@@ -1795,7 +1801,7 @@
       </w:pPr>
       <w:r>
         <w:lastRenderedPageBreak/>
-        <w:t xml:space="preserve">Chapter 02: Questions </w:t>
+        <w:t xml:space="preserve">Chapter 2: Questions </w:t>
       </w:r>
     </w:p>
     <w:p>
@@ -3089,7 +3095,7 @@
       </w:pPr>
       <w:r>
         <w:lastRenderedPageBreak/>
-        <w:t xml:space="preserve">Chapter 03: Ask Back </w:t>
+        <w:t xml:space="preserve">Chapter 3: Ask Back </w:t>
       </w:r>
     </w:p>
     <w:p/>
@@ -4548,7 +4554,7 @@
         <w:ind w:left="12" w:right="152"/>
       </w:pPr>
       <w:r>
-        <w:t xml:space="preserve">Chapter 04: Proposal </w:t>
+        <w:t xml:space="preserve">Chapter 4: Proposal </w:t>
       </w:r>
     </w:p>
     <w:p>
@@ -5862,7 +5868,7 @@
         <w:t xml:space="preserve"> </w:t>
       </w:r>
       <w:r>
-        <w:t>Chapter 05:</w:t>
+        <w:t>Chapter 5:</w:t>
       </w:r>
       <w:r>
         <w:t xml:space="preserve"> Lick </w:t>
@@ -8686,7 +8692,7 @@
       </w:pPr>
       <w:r>
         <w:lastRenderedPageBreak/>
-        <w:t xml:space="preserve">Chapter 06: Tham P (3) </w:t>
+        <w:t xml:space="preserve">Chapter 6: Tham P (3) </w:t>
       </w:r>
     </w:p>
     <w:p>
@@ -10134,7 +10140,7 @@
         <w:ind w:left="12" w:right="152"/>
       </w:pPr>
       <w:r>
-        <w:t xml:space="preserve">Chapter 07: Focus on You </w:t>
+        <w:t xml:space="preserve">Chapter 7: Focus on You </w:t>
       </w:r>
     </w:p>
     <w:p>
@@ -11384,7 +11390,7 @@
         <w:ind w:left="12" w:right="152"/>
       </w:pPr>
       <w:r>
-        <w:t xml:space="preserve">Chapter 08: Tiger vs Prey </w:t>
+        <w:t xml:space="preserve">Chapter 8: Tiger vs Prey </w:t>
       </w:r>
     </w:p>
     <w:p>
@@ -13007,7 +13013,7 @@
       </w:pPr>
       <w:r>
         <w:lastRenderedPageBreak/>
-        <w:t xml:space="preserve">Chapter 09: I am the same person </w:t>
+        <w:t xml:space="preserve">Chapter 9: I am the same person </w:t>
       </w:r>
     </w:p>
     <w:p>

</xml_diff>